<commit_message>
câu 2 và câu 3
</commit_message>
<xml_diff>
--- a/Lê Minh Quốc Bảo -63131845.docx
+++ b/Lê Minh Quốc Bảo -63131845.docx
@@ -78,9 +78,9 @@
         </w:rPr>
         <w:lastRenderedPageBreak/>
         <w:drawing>
-          <wp:inline distT="0" distB="0" distL="0" distR="0" wp14:anchorId="2242E200" wp14:editId="7AE4D57D">
-            <wp:extent cx="5125165" cy="8068801"/>
-            <wp:effectExtent l="0" t="0" r="0" b="8890"/>
+          <wp:inline distT="0" distB="0" distL="0" distR="0" wp14:anchorId="67F7CE08" wp14:editId="7C92DCAF">
+            <wp:extent cx="4831080" cy="7605807"/>
+            <wp:effectExtent l="0" t="0" r="7620" b="0"/>
             <wp:docPr id="793788646" name="Hình ảnh 1"/>
             <wp:cNvGraphicFramePr>
               <a:graphicFrameLocks xmlns:a="http://schemas.openxmlformats.org/drawingml/2006/main" noChangeAspect="1"/>
@@ -101,7 +101,7 @@
                   <pic:spPr>
                     <a:xfrm>
                       <a:off x="0" y="0"/>
-                      <a:ext cx="5125165" cy="8068801"/>
+                      <a:ext cx="4833240" cy="7609207"/>
                     </a:xfrm>
                     <a:prstGeom prst="rect">
                       <a:avLst/>
@@ -116,17 +116,39 @@
     </w:p>
     <w:p/>
     <w:p/>
+    <w:p/>
+    <w:p>
+      <w:pPr>
+        <w:jc w:val="center"/>
+        <w:rPr>
+          <w:i/>
+          <w:iCs/>
+        </w:rPr>
+      </w:pPr>
+      <w:r>
+        <w:rPr>
+          <w:i/>
+          <w:iCs/>
+        </w:rPr>
+        <w:t>Công thức tính BMI theo WHO</w:t>
+      </w:r>
+    </w:p>
+    <w:p>
+      <w:r>
+        <w:lastRenderedPageBreak/>
+        <w:t>Câu 3: Giới thiệu bản thân bằng Android studio</w:t>
+      </w:r>
+    </w:p>
     <w:p>
       <w:r>
         <w:rPr>
           <w:noProof/>
         </w:rPr>
-        <w:lastRenderedPageBreak/>
         <w:drawing>
-          <wp:inline distT="0" distB="0" distL="0" distR="0" wp14:anchorId="64C33B09" wp14:editId="06A2EB89">
-            <wp:extent cx="5731510" cy="4102735"/>
-            <wp:effectExtent l="0" t="0" r="2540" b="0"/>
-            <wp:docPr id="520707563" name="Hình ảnh 1"/>
+          <wp:inline distT="0" distB="0" distL="0" distR="0" wp14:anchorId="4CBE6DA7" wp14:editId="40818A97">
+            <wp:extent cx="3705742" cy="7316221"/>
+            <wp:effectExtent l="0" t="0" r="9525" b="0"/>
+            <wp:docPr id="282732200" name="Hình ảnh 1"/>
             <wp:cNvGraphicFramePr>
               <a:graphicFrameLocks xmlns:a="http://schemas.openxmlformats.org/drawingml/2006/main" noChangeAspect="1"/>
             </wp:cNvGraphicFramePr>
@@ -134,7 +156,7 @@
               <a:graphicData uri="http://schemas.openxmlformats.org/drawingml/2006/picture">
                 <pic:pic xmlns:pic="http://schemas.openxmlformats.org/drawingml/2006/picture">
                   <pic:nvPicPr>
-                    <pic:cNvPr id="520707563" name=""/>
+                    <pic:cNvPr id="282732200" name=""/>
                     <pic:cNvPicPr/>
                   </pic:nvPicPr>
                   <pic:blipFill>
@@ -146,7 +168,7 @@
                   <pic:spPr>
                     <a:xfrm>
                       <a:off x="0" y="0"/>
-                      <a:ext cx="5731510" cy="4102735"/>
+                      <a:ext cx="3705742" cy="7316221"/>
                     </a:xfrm>
                     <a:prstGeom prst="rect">
                       <a:avLst/>
@@ -172,55 +194,7 @@
           <w:i/>
           <w:iCs/>
         </w:rPr>
-        <w:t>Công thức tính BMI theo WHO</w:t>
-      </w:r>
-    </w:p>
-    <w:p>
-      <w:r>
-        <w:t>Câu 3: Giới thiệu bản thân bằng Android studio</w:t>
-      </w:r>
-    </w:p>
-    <w:p>
-      <w:r>
-        <w:rPr>
-          <w:noProof/>
-        </w:rPr>
-        <w:lastRenderedPageBreak/>
-        <w:drawing>
-          <wp:inline distT="0" distB="0" distL="0" distR="0" wp14:anchorId="4CBE6DA7" wp14:editId="40818A97">
-            <wp:extent cx="3705742" cy="7316221"/>
-            <wp:effectExtent l="0" t="0" r="9525" b="0"/>
-            <wp:docPr id="282732200" name="Hình ảnh 1"/>
-            <wp:cNvGraphicFramePr>
-              <a:graphicFrameLocks xmlns:a="http://schemas.openxmlformats.org/drawingml/2006/main" noChangeAspect="1"/>
-            </wp:cNvGraphicFramePr>
-            <a:graphic xmlns:a="http://schemas.openxmlformats.org/drawingml/2006/main">
-              <a:graphicData uri="http://schemas.openxmlformats.org/drawingml/2006/picture">
-                <pic:pic xmlns:pic="http://schemas.openxmlformats.org/drawingml/2006/picture">
-                  <pic:nvPicPr>
-                    <pic:cNvPr id="282732200" name=""/>
-                    <pic:cNvPicPr/>
-                  </pic:nvPicPr>
-                  <pic:blipFill>
-                    <a:blip r:embed="rId7"/>
-                    <a:stretch>
-                      <a:fillRect/>
-                    </a:stretch>
-                  </pic:blipFill>
-                  <pic:spPr>
-                    <a:xfrm>
-                      <a:off x="0" y="0"/>
-                      <a:ext cx="3705742" cy="7316221"/>
-                    </a:xfrm>
-                    <a:prstGeom prst="rect">
-                      <a:avLst/>
-                    </a:prstGeom>
-                  </pic:spPr>
-                </pic:pic>
-              </a:graphicData>
-            </a:graphic>
-          </wp:inline>
-        </w:drawing>
+        <w:t>Giới thiệu bản thân bằng Android Studio</w:t>
       </w:r>
     </w:p>
     <w:sectPr>

</xml_diff>

<commit_message>
Update Lê Minh Quốc Bảo -63131845.docx
</commit_message>
<xml_diff>
--- a/Lê Minh Quốc Bảo -63131845.docx
+++ b/Lê Minh Quốc Bảo -63131845.docx
@@ -7,9 +7,11 @@
         <w:t>Câu 1: Công cụ BMI bằng Eclipse</w:t>
       </w:r>
     </w:p>
-    <w:p/>
     <w:p>
       <w:r>
+        <w:rPr>
+          <w:noProof/>
+        </w:rPr>
         <w:drawing>
           <wp:inline distT="0" distB="0" distL="0" distR="0" wp14:anchorId="7232ACCF" wp14:editId="7F7473D6">
             <wp:extent cx="5731510" cy="2712720"/>

</xml_diff>